<commit_message>
included constructors in my contribution
</commit_message>
<xml_diff>
--- a/Morra submission documentation v2.docx
+++ b/Morra submission documentation v2.docx
@@ -1466,6 +1466,37 @@
         <w:ind w:left="720" w:firstLine="720"/>
         <w:jc w:val="both"/>
         <w:rPr>
+          <w:sz w:val="24"/>
+          <w:szCs w:val="24"/>
+        </w:rPr>
+      </w:pPr>
+      <w:r>
+        <w:rPr>
+          <w:sz w:val="24"/>
+          <w:szCs w:val="24"/>
+        </w:rPr>
+        <w:t xml:space="preserve">The code has been </w:t>
+      </w:r>
+      <w:r>
+        <w:rPr>
+          <w:sz w:val="24"/>
+          <w:szCs w:val="24"/>
+        </w:rPr>
+        <w:t>segmented in parts</w:t>
+      </w:r>
+      <w:r>
+        <w:rPr>
+          <w:sz w:val="24"/>
+          <w:szCs w:val="24"/>
+        </w:rPr>
+        <w:t>:</w:t>
+      </w:r>
+    </w:p>
+    <w:p>
+      <w:pPr>
+        <w:ind w:left="720" w:firstLine="720"/>
+        <w:jc w:val="both"/>
+        <w:rPr>
           <w:color w:val="000000" w:themeColor="text1"/>
           <w:sz w:val="24"/>
           <w:szCs w:val="24"/>
@@ -1476,16 +1507,24 @@
           <w:sz w:val="24"/>
           <w:szCs w:val="24"/>
         </w:rPr>
-        <w:t xml:space="preserve">The code has been </w:t>
-      </w:r>
-      <w:r>
-        <w:rPr>
-          <w:sz w:val="24"/>
-          <w:szCs w:val="24"/>
-        </w:rPr>
-        <w:t xml:space="preserve">segmented in parts Alexandre Zurcher contributed with </w:t>
-      </w:r>
-      <w:proofErr w:type="spellStart"/>
+        <w:t xml:space="preserve">Alexandre Zurcher </w:t>
+      </w:r>
+      <w:r>
+        <w:rPr>
+          <w:sz w:val="24"/>
+          <w:szCs w:val="24"/>
+        </w:rPr>
+        <w:t>created the</w:t>
+      </w:r>
+      <w:r>
+        <w:rPr>
+          <w:sz w:val="24"/>
+          <w:szCs w:val="24"/>
+        </w:rPr>
+        <w:t xml:space="preserve"> </w:t>
+      </w:r>
+      <w:proofErr w:type="spellStart"/>
+      <w:proofErr w:type="gramStart"/>
       <w:r>
         <w:rPr>
           <w:color w:val="000000" w:themeColor="text1"/>
@@ -1502,14 +1541,23 @@
           <w:sz w:val="24"/>
           <w:szCs w:val="24"/>
         </w:rPr>
-        <w:t xml:space="preserve">() and </w:t>
-      </w:r>
-      <w:proofErr w:type="spellStart"/>
+        <w:t>(</w:t>
+      </w:r>
+      <w:proofErr w:type="gramEnd"/>
       <w:r>
         <w:rPr>
           <w:color w:val="000000" w:themeColor="text1"/>
           <w:sz w:val="24"/>
           <w:szCs w:val="24"/>
+        </w:rPr>
+        <w:t xml:space="preserve">) and </w:t>
+      </w:r>
+      <w:proofErr w:type="spellStart"/>
+      <w:r>
+        <w:rPr>
+          <w:color w:val="000000" w:themeColor="text1"/>
+          <w:sz w:val="24"/>
+          <w:szCs w:val="24"/>
           <w:u w:val="single"/>
         </w:rPr>
         <w:t>playRound</w:t>
@@ -1521,7 +1569,23 @@
           <w:sz w:val="24"/>
           <w:szCs w:val="24"/>
         </w:rPr>
-        <w:t xml:space="preserve">() methods on </w:t>
+        <w:t xml:space="preserve">() methods </w:t>
+      </w:r>
+      <w:r>
+        <w:rPr>
+          <w:color w:val="000000" w:themeColor="text1"/>
+          <w:sz w:val="24"/>
+          <w:szCs w:val="24"/>
+        </w:rPr>
+        <w:t>in the</w:t>
+      </w:r>
+      <w:r>
+        <w:rPr>
+          <w:color w:val="000000" w:themeColor="text1"/>
+          <w:sz w:val="24"/>
+          <w:szCs w:val="24"/>
+        </w:rPr>
+        <w:t xml:space="preserve"> </w:t>
       </w:r>
       <w:proofErr w:type="spellStart"/>
       <w:r>
@@ -1541,23 +1605,41 @@
           <w:sz w:val="24"/>
           <w:szCs w:val="24"/>
         </w:rPr>
-        <w:t xml:space="preserve"> class</w:t>
-      </w:r>
-      <w:r>
-        <w:rPr>
+        <w:t xml:space="preserve"> </w:t>
+      </w:r>
+      <w:r>
+        <w:rPr>
+          <w:iCs/>
           <w:color w:val="000000" w:themeColor="text1"/>
           <w:sz w:val="24"/>
           <w:szCs w:val="24"/>
         </w:rPr>
-        <w:t>.</w:t>
-      </w:r>
-      <w:r>
-        <w:rPr>
+        <w:t>class.</w:t>
+      </w:r>
+      <w:r>
+        <w:rPr>
+          <w:iCs/>
           <w:color w:val="000000" w:themeColor="text1"/>
           <w:sz w:val="24"/>
           <w:szCs w:val="24"/>
         </w:rPr>
-        <w:t xml:space="preserve"> Also he delivered the </w:t>
+        <w:t xml:space="preserve"> </w:t>
+      </w:r>
+      <w:r>
+        <w:rPr>
+          <w:color w:val="000000" w:themeColor="text1"/>
+          <w:sz w:val="24"/>
+          <w:szCs w:val="24"/>
+        </w:rPr>
+        <w:t>He was also responsible for</w:t>
+      </w:r>
+      <w:r>
+        <w:rPr>
+          <w:color w:val="000000" w:themeColor="text1"/>
+          <w:sz w:val="24"/>
+          <w:szCs w:val="24"/>
+        </w:rPr>
+        <w:t xml:space="preserve"> the </w:t>
       </w:r>
       <w:r>
         <w:rPr>
@@ -1641,6 +1723,7 @@
         <w:t xml:space="preserve"> and the </w:t>
       </w:r>
       <w:proofErr w:type="spellStart"/>
+      <w:proofErr w:type="gramStart"/>
       <w:r>
         <w:rPr>
           <w:color w:val="000000" w:themeColor="text1"/>
@@ -1658,7 +1741,17 @@
           <w:szCs w:val="24"/>
           <w:u w:val="single"/>
         </w:rPr>
-        <w:t xml:space="preserve">() in </w:t>
+        <w:t>(</w:t>
+      </w:r>
+      <w:proofErr w:type="gramEnd"/>
+      <w:r>
+        <w:rPr>
+          <w:color w:val="000000" w:themeColor="text1"/>
+          <w:sz w:val="24"/>
+          <w:szCs w:val="24"/>
+          <w:u w:val="single"/>
+        </w:rPr>
+        <w:t xml:space="preserve">) in </w:t>
       </w:r>
       <w:r>
         <w:rPr>
@@ -1887,15 +1980,48 @@
           <w:sz w:val="24"/>
           <w:szCs w:val="24"/>
         </w:rPr>
-        <w:t xml:space="preserve">ly brought in the </w:t>
-      </w:r>
-      <w:proofErr w:type="spellStart"/>
+        <w:t xml:space="preserve">ly </w:t>
+      </w:r>
       <w:r>
         <w:rPr>
           <w:color w:val="000000" w:themeColor="text1"/>
           <w:sz w:val="24"/>
           <w:szCs w:val="24"/>
         </w:rPr>
+        <w:t>created</w:t>
+      </w:r>
+      <w:r>
+        <w:rPr>
+          <w:color w:val="000000" w:themeColor="text1"/>
+          <w:sz w:val="24"/>
+          <w:szCs w:val="24"/>
+        </w:rPr>
+        <w:t xml:space="preserve"> the</w:t>
+      </w:r>
+      <w:r>
+        <w:rPr>
+          <w:color w:val="000000" w:themeColor="text1"/>
+          <w:sz w:val="24"/>
+          <w:szCs w:val="24"/>
+        </w:rPr>
+        <w:t xml:space="preserve"> constructors for the classes, the</w:t>
+      </w:r>
+      <w:r>
+        <w:rPr>
+          <w:color w:val="000000" w:themeColor="text1"/>
+          <w:sz w:val="24"/>
+          <w:szCs w:val="24"/>
+        </w:rPr>
+        <w:t xml:space="preserve"> </w:t>
+      </w:r>
+      <w:proofErr w:type="spellStart"/>
+      <w:proofErr w:type="gramStart"/>
+      <w:r>
+        <w:rPr>
+          <w:color w:val="000000" w:themeColor="text1"/>
+          <w:sz w:val="24"/>
+          <w:szCs w:val="24"/>
+        </w:rPr>
         <w:t>playGame</w:t>
       </w:r>
       <w:proofErr w:type="spellEnd"/>
@@ -1905,7 +2031,16 @@
           <w:sz w:val="24"/>
           <w:szCs w:val="24"/>
         </w:rPr>
-        <w:t xml:space="preserve">() and the </w:t>
+        <w:t>(</w:t>
+      </w:r>
+      <w:proofErr w:type="gramEnd"/>
+      <w:r>
+        <w:rPr>
+          <w:color w:val="000000" w:themeColor="text1"/>
+          <w:sz w:val="24"/>
+          <w:szCs w:val="24"/>
+        </w:rPr>
+        <w:t xml:space="preserve">) and </w:t>
       </w:r>
       <w:proofErr w:type="spellStart"/>
       <w:r>
@@ -2007,7 +2142,7 @@
           <w:sz w:val="24"/>
           <w:szCs w:val="24"/>
         </w:rPr>
-        <w:t xml:space="preserve"> and the </w:t>
+        <w:t xml:space="preserve"> and </w:t>
       </w:r>
       <w:proofErr w:type="spellStart"/>
       <w:r>
@@ -2034,7 +2169,6 @@
           <w:color w:val="000000" w:themeColor="text1"/>
           <w:sz w:val="24"/>
           <w:szCs w:val="24"/>
-          <w:u w:val="single"/>
         </w:rPr>
         <w:t xml:space="preserve"> methods </w:t>
       </w:r>
@@ -2044,7 +2178,15 @@
           <w:sz w:val="24"/>
           <w:szCs w:val="24"/>
         </w:rPr>
-        <w:t xml:space="preserve">on the </w:t>
+        <w:t>i</w:t>
+      </w:r>
+      <w:r>
+        <w:rPr>
+          <w:color w:val="000000" w:themeColor="text1"/>
+          <w:sz w:val="24"/>
+          <w:szCs w:val="24"/>
+        </w:rPr>
+        <w:t xml:space="preserve">n the </w:t>
       </w:r>
       <w:proofErr w:type="spellStart"/>
       <w:r>
@@ -2059,12 +2201,21 @@
       <w:proofErr w:type="spellEnd"/>
       <w:r>
         <w:rPr>
-          <w:i/>
+          <w:iCs/>
           <w:color w:val="000000" w:themeColor="text1"/>
           <w:sz w:val="24"/>
           <w:szCs w:val="24"/>
         </w:rPr>
-        <w:t xml:space="preserve"> class.</w:t>
+        <w:t xml:space="preserve"> clas</w:t>
+      </w:r>
+      <w:r>
+        <w:rPr>
+          <w:iCs/>
+          <w:color w:val="000000" w:themeColor="text1"/>
+          <w:sz w:val="24"/>
+          <w:szCs w:val="24"/>
+        </w:rPr>
+        <w:t>s.</w:t>
       </w:r>
     </w:p>
     <w:p>
@@ -2453,6 +2604,7 @@
         </w:rPr>
         <w:t>” for “yes”</w:t>
       </w:r>
+      <w:proofErr w:type="gramStart"/>
       <w:r>
         <w:rPr>
           <w:sz w:val="24"/>
@@ -2474,6 +2626,7 @@
         </w:rPr>
         <w:t>n</w:t>
       </w:r>
+      <w:proofErr w:type="gramEnd"/>
       <w:r>
         <w:rPr>
           <w:sz w:val="24"/>
@@ -2548,6 +2701,7 @@
           <w:sz w:val="24"/>
           <w:szCs w:val="24"/>
         </w:rPr>
+        <w:lastRenderedPageBreak/>
         <w:t>The third inputs are the player moves</w:t>
       </w:r>
       <w:r>
@@ -2607,7 +2761,6 @@
           <w:sz w:val="24"/>
           <w:szCs w:val="24"/>
         </w:rPr>
-        <w:lastRenderedPageBreak/>
         <w:t>After the first game the software prompt</w:t>
       </w:r>
       <w:r>
@@ -3336,7 +3489,6 @@
           <w:sz w:val="32"/>
           <w:szCs w:val="32"/>
         </w:rPr>
-        <w:lastRenderedPageBreak/>
         <w:t>Class diagram for your application</w:t>
       </w:r>
     </w:p>
@@ -3709,7 +3861,23 @@
           <w:sz w:val="24"/>
           <w:szCs w:val="24"/>
         </w:rPr>
-        <w:t xml:space="preserve"> Displays also an extra user friendly Entry menu and dialogues.</w:t>
+        <w:t xml:space="preserve"> Displays also an extra </w:t>
+      </w:r>
+      <w:proofErr w:type="gramStart"/>
+      <w:r>
+        <w:rPr>
+          <w:sz w:val="24"/>
+          <w:szCs w:val="24"/>
+        </w:rPr>
+        <w:t>user friendly</w:t>
+      </w:r>
+      <w:proofErr w:type="gramEnd"/>
+      <w:r>
+        <w:rPr>
+          <w:sz w:val="24"/>
+          <w:szCs w:val="24"/>
+        </w:rPr>
+        <w:t xml:space="preserve"> Entry menu and dialogues.</w:t>
       </w:r>
     </w:p>
     <w:p>
@@ -4113,7 +4281,23 @@
           <w:sz w:val="24"/>
           <w:szCs w:val="24"/>
         </w:rPr>
-        <w:t xml:space="preserve"> to prevent grammar mistakes such as “1 even numbers” instead of “1 even number”.</w:t>
+        <w:t xml:space="preserve"> to prevent grammar mistakes such as “1 even </w:t>
+      </w:r>
+      <w:proofErr w:type="gramStart"/>
+      <w:r>
+        <w:rPr>
+          <w:sz w:val="24"/>
+          <w:szCs w:val="24"/>
+        </w:rPr>
+        <w:t>numbers</w:t>
+      </w:r>
+      <w:proofErr w:type="gramEnd"/>
+      <w:r>
+        <w:rPr>
+          <w:sz w:val="24"/>
+          <w:szCs w:val="24"/>
+        </w:rPr>
+        <w:t>” instead of “1 even number”.</w:t>
       </w:r>
     </w:p>
     <w:p>
@@ -4406,6 +4590,7 @@
         <w:t xml:space="preserve"> </w:t>
       </w:r>
       <w:proofErr w:type="spellStart"/>
+      <w:proofErr w:type="gramStart"/>
       <w:r>
         <w:rPr>
           <w:b/>
@@ -4441,7 +4626,17 @@
           <w:sz w:val="24"/>
           <w:szCs w:val="24"/>
         </w:rPr>
-        <w:t>{}</w:t>
+        <w:t>{</w:t>
+      </w:r>
+      <w:proofErr w:type="gramEnd"/>
+      <w:r>
+        <w:rPr>
+          <w:b/>
+          <w:bCs/>
+          <w:sz w:val="24"/>
+          <w:szCs w:val="24"/>
+        </w:rPr>
+        <w:t>}</w:t>
       </w:r>
       <w:r>
         <w:rPr>
@@ -4565,7 +4760,23 @@
           <w:sz w:val="24"/>
           <w:szCs w:val="24"/>
         </w:rPr>
-        <w:t xml:space="preserve"> as described in its name,  deals with the games management. Contains </w:t>
+        <w:t xml:space="preserve"> as described in its </w:t>
+      </w:r>
+      <w:proofErr w:type="gramStart"/>
+      <w:r>
+        <w:rPr>
+          <w:sz w:val="24"/>
+          <w:szCs w:val="24"/>
+        </w:rPr>
+        <w:t>name,  deals</w:t>
+      </w:r>
+      <w:proofErr w:type="gramEnd"/>
+      <w:r>
+        <w:rPr>
+          <w:sz w:val="24"/>
+          <w:szCs w:val="24"/>
+        </w:rPr>
+        <w:t xml:space="preserve"> with the games management. Contains </w:t>
       </w:r>
       <w:r>
         <w:rPr>
@@ -4757,6 +4968,7 @@
         <w:t xml:space="preserve">public </w:t>
       </w:r>
       <w:proofErr w:type="spellStart"/>
+      <w:proofErr w:type="gramStart"/>
       <w:r>
         <w:rPr>
           <w:b/>
@@ -4772,7 +4984,16 @@
           <w:sz w:val="24"/>
           <w:szCs w:val="24"/>
         </w:rPr>
-        <w:t>() {}</w:t>
+        <w:t>(</w:t>
+      </w:r>
+      <w:proofErr w:type="gramEnd"/>
+      <w:r>
+        <w:rPr>
+          <w:b/>
+          <w:sz w:val="24"/>
+          <w:szCs w:val="24"/>
+        </w:rPr>
+        <w:t>) {}</w:t>
       </w:r>
       <w:r>
         <w:rPr>
@@ -4787,7 +5008,23 @@
           <w:sz w:val="24"/>
           <w:szCs w:val="24"/>
         </w:rPr>
-        <w:t xml:space="preserve"> Constructor declared that takes the inputs from the user and assigns them to an option selection in the game mask, or game menu. This Menu contains 3 options: 1: “Show game description”; 2:”Play” ; 3”Exit” ;</w:t>
+        <w:t xml:space="preserve"> Constructor declared that takes the inputs from the user and assigns them to an option selection in the game mask, or game menu. This Menu contains 3 options: 1: “Show game description”; 2</w:t>
+      </w:r>
+      <w:proofErr w:type="gramStart"/>
+      <w:r>
+        <w:rPr>
+          <w:sz w:val="24"/>
+          <w:szCs w:val="24"/>
+        </w:rPr>
+        <w:t>:”Play</w:t>
+      </w:r>
+      <w:proofErr w:type="gramEnd"/>
+      <w:r>
+        <w:rPr>
+          <w:sz w:val="24"/>
+          <w:szCs w:val="24"/>
+        </w:rPr>
+        <w:t>” ; 3”Exit” ;</w:t>
       </w:r>
     </w:p>
     <w:p>
@@ -4983,7 +5220,23 @@
           <w:sz w:val="24"/>
           <w:szCs w:val="24"/>
         </w:rPr>
-        <w:t xml:space="preserve">The loop combination with the selection statement with switch cases loop works as follows: Each option in the menu is a switch case that is compared with the user input. If the input is out of the input conditions stated in the if selection statement, The </w:t>
+        <w:t xml:space="preserve">The loop combination with the selection statement with switch cases loop works as follows: Each option in the menu is a switch case that is compared with the user input. If the input is out of the input conditions stated in the if selection statement, </w:t>
+      </w:r>
+      <w:proofErr w:type="gramStart"/>
+      <w:r>
+        <w:rPr>
+          <w:sz w:val="24"/>
+          <w:szCs w:val="24"/>
+        </w:rPr>
+        <w:t>The</w:t>
+      </w:r>
+      <w:proofErr w:type="gramEnd"/>
+      <w:r>
+        <w:rPr>
+          <w:sz w:val="24"/>
+          <w:szCs w:val="24"/>
+        </w:rPr>
+        <w:t xml:space="preserve"> </w:t>
       </w:r>
       <w:proofErr w:type="spellStart"/>
       <w:r>
@@ -5044,7 +5297,23 @@
           <w:sz w:val="24"/>
           <w:szCs w:val="24"/>
         </w:rPr>
-        <w:t xml:space="preserve">In the case, that one of the options for the menu is correctly selected with an user input. The case that this user corresponds to will be executed running the corresponding method to it assigned and breaking the loop and running the related </w:t>
+        <w:t xml:space="preserve">In the case, that one of the options for the menu is correctly selected with </w:t>
+      </w:r>
+      <w:proofErr w:type="gramStart"/>
+      <w:r>
+        <w:rPr>
+          <w:sz w:val="24"/>
+          <w:szCs w:val="24"/>
+        </w:rPr>
+        <w:t>an</w:t>
+      </w:r>
+      <w:proofErr w:type="gramEnd"/>
+      <w:r>
+        <w:rPr>
+          <w:sz w:val="24"/>
+          <w:szCs w:val="24"/>
+        </w:rPr>
+        <w:t xml:space="preserve"> user input. The case that this user corresponds to will be executed running the corresponding method to it assigned and breaking the loop and running the related </w:t>
       </w:r>
       <w:r>
         <w:rPr>
@@ -5073,6 +5342,7 @@
         <w:t xml:space="preserve">public void </w:t>
       </w:r>
       <w:proofErr w:type="spellStart"/>
+      <w:proofErr w:type="gramStart"/>
       <w:r>
         <w:rPr>
           <w:b/>
@@ -5090,7 +5360,17 @@
           <w:sz w:val="24"/>
           <w:szCs w:val="24"/>
         </w:rPr>
-        <w:t>() {}</w:t>
+        <w:t>(</w:t>
+      </w:r>
+      <w:proofErr w:type="gramEnd"/>
+      <w:r>
+        <w:rPr>
+          <w:b/>
+          <w:bCs/>
+          <w:sz w:val="24"/>
+          <w:szCs w:val="24"/>
+        </w:rPr>
+        <w:t>) {}</w:t>
       </w:r>
       <w:r>
         <w:rPr>
@@ -5129,6 +5409,7 @@
         <w:t xml:space="preserve">public void </w:t>
       </w:r>
       <w:proofErr w:type="spellStart"/>
+      <w:proofErr w:type="gramStart"/>
       <w:r>
         <w:rPr>
           <w:b/>
@@ -5146,7 +5427,17 @@
           <w:sz w:val="24"/>
           <w:szCs w:val="24"/>
         </w:rPr>
-        <w:t>() {}</w:t>
+        <w:t>(</w:t>
+      </w:r>
+      <w:proofErr w:type="gramEnd"/>
+      <w:r>
+        <w:rPr>
+          <w:b/>
+          <w:bCs/>
+          <w:sz w:val="24"/>
+          <w:szCs w:val="24"/>
+        </w:rPr>
+        <w:t>) {}</w:t>
       </w:r>
       <w:r>
         <w:rPr>
@@ -5212,6 +5503,7 @@
         <w:t xml:space="preserve">public void </w:t>
       </w:r>
       <w:proofErr w:type="spellStart"/>
+      <w:proofErr w:type="gramStart"/>
       <w:r>
         <w:rPr>
           <w:b/>
@@ -5229,7 +5521,17 @@
           <w:sz w:val="24"/>
           <w:szCs w:val="24"/>
         </w:rPr>
-        <w:t>() {}</w:t>
+        <w:t>(</w:t>
+      </w:r>
+      <w:proofErr w:type="gramEnd"/>
+      <w:r>
+        <w:rPr>
+          <w:b/>
+          <w:bCs/>
+          <w:sz w:val="24"/>
+          <w:szCs w:val="24"/>
+        </w:rPr>
+        <w:t>) {}</w:t>
       </w:r>
       <w:r>
         <w:rPr>
@@ -5305,6 +5607,7 @@
         <w:t xml:space="preserve"> then we proceed in executing the </w:t>
       </w:r>
       <w:proofErr w:type="spellStart"/>
+      <w:proofErr w:type="gramStart"/>
       <w:r>
         <w:rPr>
           <w:b/>
@@ -5320,7 +5623,16 @@
           <w:sz w:val="24"/>
           <w:szCs w:val="24"/>
         </w:rPr>
-        <w:t>() {} method</w:t>
+        <w:t>(</w:t>
+      </w:r>
+      <w:proofErr w:type="gramEnd"/>
+      <w:r>
+        <w:rPr>
+          <w:b/>
+          <w:sz w:val="24"/>
+          <w:szCs w:val="24"/>
+        </w:rPr>
+        <w:t>) {} method</w:t>
       </w:r>
       <w:r>
         <w:rPr>
@@ -5363,6 +5675,7 @@
         <w:t xml:space="preserve">public void </w:t>
       </w:r>
       <w:proofErr w:type="spellStart"/>
+      <w:proofErr w:type="gramStart"/>
       <w:r>
         <w:rPr>
           <w:b/>
@@ -5380,7 +5693,17 @@
           <w:sz w:val="24"/>
           <w:szCs w:val="24"/>
         </w:rPr>
-        <w:t>() {}</w:t>
+        <w:t>(</w:t>
+      </w:r>
+      <w:proofErr w:type="gramEnd"/>
+      <w:r>
+        <w:rPr>
+          <w:b/>
+          <w:bCs/>
+          <w:sz w:val="24"/>
+          <w:szCs w:val="24"/>
+        </w:rPr>
+        <w:t>) {}</w:t>
       </w:r>
       <w:r>
         <w:rPr>
@@ -5574,6 +5897,7 @@
         <w:t xml:space="preserve">public void </w:t>
       </w:r>
       <w:proofErr w:type="spellStart"/>
+      <w:proofErr w:type="gramStart"/>
       <w:r>
         <w:rPr>
           <w:b/>
@@ -5591,7 +5915,17 @@
           <w:sz w:val="24"/>
           <w:szCs w:val="24"/>
         </w:rPr>
-        <w:t>(){}</w:t>
+        <w:t>(</w:t>
+      </w:r>
+      <w:proofErr w:type="gramEnd"/>
+      <w:r>
+        <w:rPr>
+          <w:b/>
+          <w:bCs/>
+          <w:sz w:val="24"/>
+          <w:szCs w:val="24"/>
+        </w:rPr>
+        <w:t>){}</w:t>
       </w:r>
       <w:r>
         <w:rPr>
@@ -6088,6 +6422,7 @@
         <w:t xml:space="preserve">public </w:t>
       </w:r>
       <w:proofErr w:type="spellStart"/>
+      <w:proofErr w:type="gramStart"/>
       <w:r>
         <w:rPr>
           <w:b/>
@@ -6103,7 +6438,16 @@
           <w:sz w:val="24"/>
           <w:szCs w:val="24"/>
         </w:rPr>
-        <w:t>() {}</w:t>
+        <w:t>(</w:t>
+      </w:r>
+      <w:proofErr w:type="gramEnd"/>
+      <w:r>
+        <w:rPr>
+          <w:b/>
+          <w:sz w:val="24"/>
+          <w:szCs w:val="24"/>
+        </w:rPr>
+        <w:t>) {}</w:t>
       </w:r>
       <w:r>
         <w:rPr>
@@ -6167,6 +6511,7 @@
         <w:t xml:space="preserve"> or </w:t>
       </w:r>
       <w:proofErr w:type="spellStart"/>
+      <w:proofErr w:type="gramStart"/>
       <w:r>
         <w:rPr>
           <w:sz w:val="24"/>
@@ -6180,7 +6525,15 @@
           <w:sz w:val="24"/>
           <w:szCs w:val="24"/>
         </w:rPr>
-        <w:t xml:space="preserve"> ) of each player (player &amp; computer) is not</w:t>
+        <w:t xml:space="preserve"> )</w:t>
+      </w:r>
+      <w:proofErr w:type="gramEnd"/>
+      <w:r>
+        <w:rPr>
+          <w:sz w:val="24"/>
+          <w:szCs w:val="24"/>
+        </w:rPr>
+        <w:t xml:space="preserve"> of each player (player &amp; computer) is not</w:t>
       </w:r>
       <w:r>
         <w:rPr>
@@ -6307,6 +6660,7 @@
         <w:t xml:space="preserve">public void </w:t>
       </w:r>
       <w:proofErr w:type="spellStart"/>
+      <w:proofErr w:type="gramStart"/>
       <w:r>
         <w:rPr>
           <w:b/>
@@ -6324,7 +6678,17 @@
           <w:sz w:val="24"/>
           <w:szCs w:val="24"/>
         </w:rPr>
-        <w:t>() {}</w:t>
+        <w:t>(</w:t>
+      </w:r>
+      <w:proofErr w:type="gramEnd"/>
+      <w:r>
+        <w:rPr>
+          <w:b/>
+          <w:bCs/>
+          <w:sz w:val="24"/>
+          <w:szCs w:val="24"/>
+        </w:rPr>
+        <w:t>) {}</w:t>
       </w:r>
       <w:r>
         <w:rPr>
@@ -6501,7 +6865,23 @@
           <w:sz w:val="24"/>
           <w:szCs w:val="24"/>
         </w:rPr>
-        <w:t xml:space="preserve"> The </w:t>
+        <w:t xml:space="preserve"> </w:t>
+      </w:r>
+      <w:proofErr w:type="gramStart"/>
+      <w:r>
+        <w:rPr>
+          <w:sz w:val="24"/>
+          <w:szCs w:val="24"/>
+        </w:rPr>
+        <w:t>The</w:t>
+      </w:r>
+      <w:proofErr w:type="gramEnd"/>
+      <w:r>
+        <w:rPr>
+          <w:sz w:val="24"/>
+          <w:szCs w:val="24"/>
+        </w:rPr>
+        <w:t xml:space="preserve"> </w:t>
       </w:r>
       <w:r>
         <w:rPr>
@@ -6533,6 +6913,7 @@
         <w:t xml:space="preserve"> error message. The </w:t>
       </w:r>
       <w:proofErr w:type="spellStart"/>
+      <w:proofErr w:type="gramStart"/>
       <w:r>
         <w:rPr>
           <w:sz w:val="24"/>
@@ -6541,6 +6922,7 @@
         <w:t>sc.reset</w:t>
       </w:r>
       <w:proofErr w:type="spellEnd"/>
+      <w:proofErr w:type="gramEnd"/>
       <w:r>
         <w:rPr>
           <w:sz w:val="24"/>
@@ -6584,6 +6966,7 @@
         <w:t xml:space="preserve">public void </w:t>
       </w:r>
       <w:proofErr w:type="spellStart"/>
+      <w:proofErr w:type="gramStart"/>
       <w:r>
         <w:rPr>
           <w:b/>
@@ -6601,7 +6984,17 @@
           <w:sz w:val="24"/>
           <w:szCs w:val="24"/>
         </w:rPr>
-        <w:t>() {}</w:t>
+        <w:t>(</w:t>
+      </w:r>
+      <w:proofErr w:type="gramEnd"/>
+      <w:r>
+        <w:rPr>
+          <w:b/>
+          <w:bCs/>
+          <w:sz w:val="24"/>
+          <w:szCs w:val="24"/>
+        </w:rPr>
+        <w:t>) {}</w:t>
       </w:r>
       <w:r>
         <w:rPr>
@@ -6641,7 +7034,23 @@
           <w:sz w:val="24"/>
           <w:szCs w:val="24"/>
         </w:rPr>
-        <w:t xml:space="preserve">is declared with this value as is not allowed to show this number in the round and is physically impossible in the real game. Also there is a while loop with an error Boolean variable set by default to true, as only if the correct values are introduced by the user this </w:t>
+        <w:t xml:space="preserve">is declared with this value as is not allowed to show this number in the round and is physically impossible in the real game. </w:t>
+      </w:r>
+      <w:proofErr w:type="gramStart"/>
+      <w:r>
+        <w:rPr>
+          <w:sz w:val="24"/>
+          <w:szCs w:val="24"/>
+        </w:rPr>
+        <w:t>Also</w:t>
+      </w:r>
+      <w:proofErr w:type="gramEnd"/>
+      <w:r>
+        <w:rPr>
+          <w:sz w:val="24"/>
+          <w:szCs w:val="24"/>
+        </w:rPr>
+        <w:t xml:space="preserve"> there is a while loop with an error Boolean variable set by default to true, as only if the correct values are introduced by the user this </w:t>
       </w:r>
       <w:r>
         <w:rPr>
@@ -6717,7 +7126,23 @@
           <w:sz w:val="24"/>
           <w:szCs w:val="24"/>
         </w:rPr>
-        <w:t xml:space="preserve"> counter variable. If the wrong values are presented, then again the error will be displayed, different error depending on the type of incorrect input. The </w:t>
+        <w:t xml:space="preserve"> counter variable. If the wrong values are presented, then </w:t>
+      </w:r>
+      <w:proofErr w:type="gramStart"/>
+      <w:r>
+        <w:rPr>
+          <w:sz w:val="24"/>
+          <w:szCs w:val="24"/>
+        </w:rPr>
+        <w:t>again</w:t>
+      </w:r>
+      <w:proofErr w:type="gramEnd"/>
+      <w:r>
+        <w:rPr>
+          <w:sz w:val="24"/>
+          <w:szCs w:val="24"/>
+        </w:rPr>
+        <w:t xml:space="preserve"> the error will be displayed, different error depending on the type of incorrect input. The </w:t>
       </w:r>
       <w:proofErr w:type="spellStart"/>
       <w:r>
@@ -6816,6 +7241,7 @@
         <w:t xml:space="preserve">. At the end the </w:t>
       </w:r>
       <w:proofErr w:type="spellStart"/>
+      <w:proofErr w:type="gramStart"/>
       <w:r>
         <w:rPr>
           <w:b/>
@@ -6832,7 +7258,17 @@
           <w:sz w:val="24"/>
           <w:szCs w:val="24"/>
         </w:rPr>
-        <w:t>()</w:t>
+        <w:t>(</w:t>
+      </w:r>
+      <w:proofErr w:type="gramEnd"/>
+      <w:r>
+        <w:rPr>
+          <w:b/>
+          <w:bCs/>
+          <w:sz w:val="24"/>
+          <w:szCs w:val="24"/>
+        </w:rPr>
+        <w:t>)</w:t>
       </w:r>
       <w:r>
         <w:rPr>
@@ -7058,7 +7494,25 @@
           <w:sz w:val="24"/>
           <w:szCs w:val="24"/>
         </w:rPr>
-        <w:t xml:space="preserve"> value and the total sum variables and we apply to both of them the modulo %2,  if(playerTeam%2 == sum%2</w:t>
+        <w:t xml:space="preserve"> value and the total sum variables and we apply to both of them the modulo %</w:t>
+      </w:r>
+      <w:proofErr w:type="gramStart"/>
+      <w:r>
+        <w:rPr>
+          <w:b/>
+          <w:sz w:val="24"/>
+          <w:szCs w:val="24"/>
+        </w:rPr>
+        <w:t>2,  if</w:t>
+      </w:r>
+      <w:proofErr w:type="gramEnd"/>
+      <w:r>
+        <w:rPr>
+          <w:b/>
+          <w:sz w:val="24"/>
+          <w:szCs w:val="24"/>
+        </w:rPr>
+        <w:t>(playerTeam%2 == sum%2</w:t>
       </w:r>
       <w:r>
         <w:rPr>
@@ -7423,6 +7877,7 @@
         <w:t xml:space="preserve">public void </w:t>
       </w:r>
       <w:proofErr w:type="spellStart"/>
+      <w:proofErr w:type="gramStart"/>
       <w:r>
         <w:rPr>
           <w:b/>
@@ -7440,7 +7895,17 @@
           <w:sz w:val="24"/>
           <w:szCs w:val="24"/>
         </w:rPr>
-        <w:t>(int team) {}</w:t>
+        <w:t>(</w:t>
+      </w:r>
+      <w:proofErr w:type="gramEnd"/>
+      <w:r>
+        <w:rPr>
+          <w:b/>
+          <w:bCs/>
+          <w:sz w:val="24"/>
+          <w:szCs w:val="24"/>
+        </w:rPr>
+        <w:t>int team) {}</w:t>
       </w:r>
       <w:r>
         <w:rPr>
@@ -7490,6 +7955,7 @@
         <w:t xml:space="preserve">public int </w:t>
       </w:r>
       <w:proofErr w:type="spellStart"/>
+      <w:proofErr w:type="gramStart"/>
       <w:r>
         <w:rPr>
           <w:b/>
@@ -7507,7 +7973,17 @@
           <w:sz w:val="24"/>
           <w:szCs w:val="24"/>
         </w:rPr>
-        <w:t>() {}</w:t>
+        <w:t>(</w:t>
+      </w:r>
+      <w:proofErr w:type="gramEnd"/>
+      <w:r>
+        <w:rPr>
+          <w:b/>
+          <w:bCs/>
+          <w:sz w:val="24"/>
+          <w:szCs w:val="24"/>
+        </w:rPr>
+        <w:t>) {}</w:t>
       </w:r>
       <w:r>
         <w:rPr>
@@ -7555,6 +8031,7 @@
         <w:t xml:space="preserve">public String </w:t>
       </w:r>
       <w:proofErr w:type="spellStart"/>
+      <w:proofErr w:type="gramStart"/>
       <w:r>
         <w:rPr>
           <w:b/>
@@ -7572,7 +8049,17 @@
           <w:sz w:val="24"/>
           <w:szCs w:val="24"/>
         </w:rPr>
-        <w:t>() {}</w:t>
+        <w:t>(</w:t>
+      </w:r>
+      <w:proofErr w:type="gramEnd"/>
+      <w:r>
+        <w:rPr>
+          <w:b/>
+          <w:bCs/>
+          <w:sz w:val="24"/>
+          <w:szCs w:val="24"/>
+        </w:rPr>
+        <w:t>) {}</w:t>
       </w:r>
       <w:r>
         <w:rPr>
@@ -7783,6 +8270,7 @@
         <w:t xml:space="preserve">public String </w:t>
       </w:r>
       <w:proofErr w:type="spellStart"/>
+      <w:proofErr w:type="gramStart"/>
       <w:r>
         <w:rPr>
           <w:b/>
@@ -7800,7 +8288,17 @@
           <w:sz w:val="24"/>
           <w:szCs w:val="24"/>
         </w:rPr>
-        <w:t>() {}</w:t>
+        <w:t>(</w:t>
+      </w:r>
+      <w:proofErr w:type="gramEnd"/>
+      <w:r>
+        <w:rPr>
+          <w:b/>
+          <w:bCs/>
+          <w:sz w:val="24"/>
+          <w:szCs w:val="24"/>
+        </w:rPr>
+        <w:t>) {}</w:t>
       </w:r>
       <w:r>
         <w:rPr>
@@ -8323,7 +8821,23 @@
           <w:sz w:val="24"/>
           <w:szCs w:val="24"/>
         </w:rPr>
-        <w:t>“y”/”n” (or a String starting with “y”/”n”),</w:t>
+        <w:t>“y”</w:t>
+      </w:r>
+      <w:proofErr w:type="gramStart"/>
+      <w:r>
+        <w:rPr>
+          <w:sz w:val="24"/>
+          <w:szCs w:val="24"/>
+        </w:rPr>
+        <w:t>/”n</w:t>
+      </w:r>
+      <w:proofErr w:type="gramEnd"/>
+      <w:r>
+        <w:rPr>
+          <w:sz w:val="24"/>
+          <w:szCs w:val="24"/>
+        </w:rPr>
+        <w:t>” (or a String starting with “y”/”n”),</w:t>
       </w:r>
       <w:r>
         <w:rPr>
@@ -8782,6 +9296,7 @@
         <w:t xml:space="preserve">The code would crash when the scanner was expecting a </w:t>
       </w:r>
       <w:proofErr w:type="spellStart"/>
+      <w:proofErr w:type="gramStart"/>
       <w:r>
         <w:rPr>
           <w:sz w:val="24"/>
@@ -8795,9 +9310,18 @@
           <w:sz w:val="24"/>
           <w:szCs w:val="24"/>
         </w:rPr>
-        <w:t xml:space="preserve">(), but received a String. To fix this, we implemented </w:t>
-      </w:r>
-      <w:proofErr w:type="spellStart"/>
+        <w:t>(</w:t>
+      </w:r>
+      <w:proofErr w:type="gramEnd"/>
+      <w:r>
+        <w:rPr>
+          <w:sz w:val="24"/>
+          <w:szCs w:val="24"/>
+        </w:rPr>
+        <w:t xml:space="preserve">), but received a String. To fix this, we implemented </w:t>
+      </w:r>
+      <w:proofErr w:type="spellStart"/>
+      <w:proofErr w:type="gramStart"/>
       <w:r>
         <w:rPr>
           <w:sz w:val="24"/>
@@ -8811,7 +9335,15 @@
           <w:sz w:val="24"/>
           <w:szCs w:val="24"/>
         </w:rPr>
-        <w:t>() to check for an int in advance, and looped the code until a valid int was input.</w:t>
+        <w:t>(</w:t>
+      </w:r>
+      <w:proofErr w:type="gramEnd"/>
+      <w:r>
+        <w:rPr>
+          <w:sz w:val="24"/>
+          <w:szCs w:val="24"/>
+        </w:rPr>
+        <w:t>) to check for an int in advance, and looped the code until a valid int was input.</w:t>
       </w:r>
     </w:p>
     <w:p>
@@ -10409,7 +10941,7 @@
 </file>
 
 <file path=customXml/itemProps1.xml><?xml version="1.0" encoding="utf-8"?>
-<ds:datastoreItem xmlns:ds="http://schemas.openxmlformats.org/officeDocument/2006/customXml" ds:itemID="{B4A4D02E-121F-419A-8183-7D1526235205}">
+<ds:datastoreItem xmlns:ds="http://schemas.openxmlformats.org/officeDocument/2006/customXml" ds:itemID="{D9D01FAD-1E8A-45FA-97C8-F2FA6BD6F5CE}">
   <ds:schemaRefs>
     <ds:schemaRef ds:uri="http://schemas.openxmlformats.org/officeDocument/2006/bibliography"/>
   </ds:schemaRefs>

</xml_diff>